<commit_message>
Working on 2D Demo Comments to geometry 3D plot to a2_train_basis
</commit_message>
<xml_diff>
--- a/Documents/DRAFT REPORT - explains how we model the field and why.docx
+++ b/Documents/DRAFT REPORT - explains how we model the field and why.docx
@@ -64,6 +64,58 @@
       </w:r>
     </w:p>
     <w:p>
+      <w:r>
+        <w:t>Our goal in Tower</w:t>
+      </w:r>
+      <w:r>
+        <w:rPr>
+          <w:rFonts w:ascii="Arial" w:hAnsi="Arial" w:cs="Arial"/>
+        </w:rPr>
+        <w:t> </w:t>
+      </w:r>
+      <w:r>
+        <w:t>A is to transform a multichannel microstimulation (TDT</w:t>
+      </w:r>
+      <w:r>
+        <w:noBreakHyphen/>
+        <w:t>RZ2) command into a electric</w:t>
+      </w:r>
+      <w:r>
+        <w:noBreakHyphen/>
+        <w:t>field representation around the implanted VPL array, one that downstream learning (Tower</w:t>
+      </w:r>
+      <w:r>
+        <w:rPr>
+          <w:rFonts w:ascii="Arial" w:hAnsi="Arial" w:cs="Arial"/>
+        </w:rPr>
+        <w:t> </w:t>
+      </w:r>
+      <w:r>
+        <w:t xml:space="preserve">B) can use to predict S1 responses. </w:t>
+      </w:r>
+      <w:r>
+        <w:t xml:space="preserve">Our modeling philosophy follows the principle articulated in </w:t>
+      </w:r>
+      <w:r>
+        <w:rPr>
+          <w:i/>
+          <w:iCs/>
+        </w:rPr>
+        <w:t>Brain-Machine Interface Engineering</w:t>
+      </w:r>
+      <w:r>
+        <w:t xml:space="preserve"> — that each simplifying assumption must be explicitly justified by data and physical reasoning.</w:t>
+      </w:r>
+      <w:r>
+        <w:br/>
+        <w:t>Tower A therefore restricts itself to quasi-static conduction, a simplification validated by sub-millisecond pulse durations and negligible displacement current.</w:t>
+      </w:r>
+      <w:r>
+        <w:br/>
+        <w:t>Tower B, in turn, abstracts temporal LFP dynamics into windowed RMS magnitudes — a data-driven compromise acknowledging temporal complexity while maintaining tractability.</w:t>
+      </w:r>
+    </w:p>
+    <w:p>
       <w:pPr>
         <w:rPr>
           <w:sz w:val="16"/>
@@ -71,41 +123,7 @@
         </w:rPr>
       </w:pPr>
       <w:r>
-        <w:t>Our goal in Tower</w:t>
-      </w:r>
-      <w:r>
-        <w:rPr>
-          <w:rFonts w:ascii="Arial" w:hAnsi="Arial" w:cs="Arial"/>
-        </w:rPr>
-        <w:t> </w:t>
-      </w:r>
-      <w:r>
-        <w:t>A is to transform a multichannel microstimulation (TDT</w:t>
-      </w:r>
-      <w:r>
-        <w:noBreakHyphen/>
-        <w:t xml:space="preserve">RZ2) command into </w:t>
-      </w:r>
-      <w:proofErr w:type="gramStart"/>
-      <w:r>
-        <w:t>a</w:t>
-      </w:r>
-      <w:proofErr w:type="gramEnd"/>
-      <w:r>
-        <w:t xml:space="preserve"> electric</w:t>
-      </w:r>
-      <w:r>
-        <w:noBreakHyphen/>
-        <w:t>field representation around the implanted VPL array, one that downstream learning (Tower</w:t>
-      </w:r>
-      <w:r>
-        <w:rPr>
-          <w:rFonts w:ascii="Arial" w:hAnsi="Arial" w:cs="Arial"/>
-        </w:rPr>
-        <w:t> </w:t>
-      </w:r>
-      <w:r>
-        <w:t>B) can use to predict S1 responses. Because intracortical pulses are short and tissue behaves (to first order) as a resistive medium over these timescales, we adopt the quasi</w:t>
+        <w:t>Because intracortical pulses are short and tissue behaves (to first order) as a resistive medium over these timescales, we adopt the quasi</w:t>
       </w:r>
       <w:r>
         <w:noBreakHyphen/>
@@ -274,15 +292,7 @@
         </m:r>
       </m:oMath>
       <w:r>
-        <w:t xml:space="preserve">. PINNs are </w:t>
-      </w:r>
-      <w:proofErr w:type="gramStart"/>
-      <w:r>
-        <w:t>a</w:t>
-      </w:r>
-      <w:proofErr w:type="gramEnd"/>
-      <w:r>
-        <w:t xml:space="preserve"> </w:t>
+        <w:t xml:space="preserve">. PINNs are a </w:t>
       </w:r>
       <w:r>
         <w:t>accepted</w:t>
@@ -651,6 +661,7 @@
           <w:sz w:val="28"/>
           <w:szCs w:val="28"/>
         </w:rPr>
+        <w:lastRenderedPageBreak/>
         <w:t xml:space="preserve">Conceptual </w:t>
       </w:r>
       <w:r>
@@ -710,7 +721,6 @@
     </w:p>
     <w:p>
       <w:r>
-        <w:lastRenderedPageBreak/>
         <w:t xml:space="preserve">In contrast, a physics-informed neural network does not rely on an explicit mesh. The network learns a </w:t>
       </w:r>
       <w:r>
@@ -775,6 +785,9 @@
             <m:t>ϕ</m:t>
           </m:r>
           <m:r>
+            <m:rPr>
+              <m:sty m:val="p"/>
+            </m:rPr>
             <w:br/>
           </m:r>
         </m:oMath>
@@ -1335,15 +1348,7 @@
         <w:t>ₐ</w:t>
       </w:r>
       <w:r>
-        <w:t xml:space="preserve">(x) and electrode B produces </w:t>
-      </w:r>
-      <w:proofErr w:type="spellStart"/>
-      <w:r>
-        <w:t>ϕ_b</w:t>
-      </w:r>
-      <w:proofErr w:type="spellEnd"/>
-      <w:r>
-        <w:t>(x),</w:t>
+        <w:t>(x) and electrode B produces ϕ_b(x),</w:t>
       </w:r>
       <w:r>
         <w:t xml:space="preserve"> </w:t>
@@ -1581,7 +1586,6 @@
         <w:rPr>
           <w:rFonts w:eastAsiaTheme="minorEastAsia"/>
         </w:rPr>
-        <w:lastRenderedPageBreak/>
         <w:t>Although it</w:t>
       </w:r>
       <w:r>
@@ -1921,6 +1925,9 @@
             <m:t>)=0,</m:t>
           </m:r>
           <m:r>
+            <m:rPr>
+              <m:sty m:val="p"/>
+            </m:rPr>
             <w:rPr>
               <w:rFonts w:eastAsiaTheme="minorEastAsia"/>
             </w:rPr>
@@ -2182,6 +2189,9 @@
             <m:t>],</m:t>
           </m:r>
           <m:r>
+            <m:rPr>
+              <m:sty m:val="p"/>
+            </m:rPr>
             <w:rPr>
               <w:rFonts w:eastAsiaTheme="minorEastAsia"/>
             </w:rPr>
@@ -2215,6 +2225,7 @@
             <w:rPr>
               <w:rFonts w:ascii="Cambria Math" w:eastAsiaTheme="minorEastAsia" w:hAnsi="Cambria Math"/>
             </w:rPr>
+            <w:lastRenderedPageBreak/>
             <m:t>ϕ</m:t>
           </m:r>
           <m:d>
@@ -2566,19 +2577,11 @@
         </w:rPr>
         <w:t xml:space="preserve"> </w:t>
       </w:r>
-      <w:proofErr w:type="gramStart"/>
       <w:r>
         <w:rPr>
           <w:highlight w:val="yellow"/>
         </w:rPr>
-        <w:t>( this</w:t>
-      </w:r>
-      <w:proofErr w:type="gramEnd"/>
-      <w:r>
-        <w:rPr>
-          <w:highlight w:val="yellow"/>
-        </w:rPr>
-        <w:t xml:space="preserve"> is equivalent</w:t>
+        <w:t>( this is equivalent</w:t>
       </w:r>
       <w:r>
         <w:rPr>
@@ -2910,7 +2913,6 @@
           <w:bCs/>
         </w:rPr>
       </w:pPr>
-      <w:proofErr w:type="gramStart"/>
       <w:r>
         <w:rPr>
           <w:b/>
@@ -2918,7 +2920,6 @@
         </w:rPr>
         <w:t>Inputs</w:t>
       </w:r>
-      <w:proofErr w:type="gramEnd"/>
     </w:p>
     <w:p>
       <w:r>
@@ -2952,6 +2953,7 @@
         <w:ind w:firstLine="720"/>
       </w:pPr>
       <w:r>
+        <w:lastRenderedPageBreak/>
         <w:t>First t</w:t>
       </w:r>
       <w:r>
@@ -2980,27 +2982,42 @@
         </m:r>
       </m:oMath>
       <w:r>
-        <w:t>is evaluated. The coordinate frame is expressed in millimeters around the implanted VPL microelectrode array and spans a padded region of interest large enough to include all active contacts and sufficient surrounding tissue for the field to decay smoothly. Each electrode contact is modeled as a small conductive disk located at its known position within the array, while the insulated shank and encapsulating material are represented as non-conductive surfaces that enforce zero-flux (Neumann) boundary conditions. These geometric parameters—contact spacing</w:t>
-      </w:r>
-      <w:r>
+        <w:t xml:space="preserve">is evaluated. The coordinate frame is expressed in millimeters around the implanted VPL microelectrode array and spans a padded region of interest large enough to include all active contacts and sufficient surrounding tissue for the field to decay smoothly. </w:t>
+      </w:r>
+      <w:r>
+        <w:t>We treat both the stimulating contacts and recording electrodes as idealized point or small patch sources in a homogeneous conductor, and we do not model the non-conductive silicon shanks of the cortical or thalamic probes. FEM studies suggest that large silicon shanks can modulate Ve by up to a factor of two depending on relative position, whereas thin microwires and tetrodes have negligible impact on Ve (Moffitt &amp; McIntyre 2005; Lempka et al. 2011; Buccino et al. 2019). Given that the VPL array used here consists of 75 µm microwires and Tower B is trained directly on the recorded LFPs, we treat shank-induced distortions as absorbed into the empirical response model.</w:t>
+      </w:r>
+    </w:p>
+    <w:p>
+      <w:pPr>
+        <w:ind w:firstLine="720"/>
+      </w:pPr>
+      <w:r>
+        <w:rPr>
+          <w:color w:val="EE0000"/>
+        </w:rPr>
+        <w:t>Each electrode contact is modeled as a small conductive disk located at its known position within the array, while the insulated shank and encapsulating material are represented as non-conductive surfaces that enforce zero-flux (Neumann) boundary conditions. These geometric parameters—contact spacing</w:t>
+      </w:r>
+      <w:r>
+        <w:rPr>
+          <w:color w:val="EE0000"/>
+        </w:rPr>
         <w:t xml:space="preserve"> and </w:t>
       </w:r>
       <w:r>
-        <w:t xml:space="preserve">shank layout—are reconstructed from experimental metadata and impedance measurements. The outer boundary of the domain is modeled as a distant enclosure, </w:t>
+        <w:rPr>
+          <w:color w:val="EE0000"/>
+        </w:rPr>
+        <w:t>shank layout—are reconstructed from experimental metadata and impedance measurements</w:t>
+      </w:r>
+      <w:r>
+        <w:t xml:space="preserve">. The outer boundary of the domain is modeled as a distant enclosure, </w:t>
       </w:r>
       <w:r>
         <w:t>like</w:t>
       </w:r>
       <w:r>
-        <w:t xml:space="preserve"> a cube or sphere 8–12 mm </w:t>
-      </w:r>
-      <w:proofErr w:type="gramStart"/>
-      <w:r>
-        <w:t>across, and</w:t>
-      </w:r>
-      <w:proofErr w:type="gramEnd"/>
-      <w:r>
-        <w:t xml:space="preserve"> assigned either a grounded Dirichlet potential (</w:t>
+        <w:t xml:space="preserve"> a cube or sphere 8–12 mm across, and assigned either a grounded Dirichlet potential (</w:t>
       </w:r>
       <m:oMath>
         <m:r>
@@ -3011,11 +3028,7 @@
         </m:r>
       </m:oMath>
       <w:r>
-        <w:t xml:space="preserve">) </w:t>
-      </w:r>
-      <w:r>
-        <w:lastRenderedPageBreak/>
-        <w:t>or an insulating Neumann boundary, whichever minimizes edge artifacts within the region of interest. Together, these definitions establish the physical and boundary geometry in which the quasi-static conduction problem is solved.</w:t>
+        <w:t>) or an insulating Neumann boundary, whichever minimizes edge artifacts within the region of interest. Together, these definitions establish the physical and boundary geometry in which the quasi-static conduction problem is solved.</w:t>
       </w:r>
       <w:r>
         <w:t xml:space="preserve"> </w:t>
@@ -3031,6 +3044,7 @@
           <w:rFonts w:ascii="Times New Roman" w:hAnsi="Times New Roman" w:cs="Times New Roman"/>
           <w:noProof/>
         </w:rPr>
+        <w:lastRenderedPageBreak/>
         <w:drawing>
           <wp:inline distT="0" distB="0" distL="0" distR="0" wp14:anchorId="1B7B2366" wp14:editId="473D1970">
             <wp:extent cx="3396343" cy="3200763"/>
@@ -3103,11 +3117,7 @@
         <w:t xml:space="preserve"> </w:t>
       </w:r>
       <w:r>
-        <w:t>The network predicts the local flux ( −</w:t>
-      </w:r>
-      <w:proofErr w:type="spellStart"/>
-      <w:r>
-        <w:t>σ</w:t>
+        <w:t>The network predicts the local flux ( −σ</w:t>
       </w:r>
       <w:r>
         <w:rPr>
@@ -3125,35 +3135,19 @@
         <w:t>·</w:t>
       </w:r>
       <w:r>
-        <w:t>n</w:t>
-      </w:r>
-      <w:proofErr w:type="spellEnd"/>
-      <w:r>
-        <w:t xml:space="preserve"> ) at those points, and the weighted sum of these values approximates the total boundary current. This lets the PINN numerically enforce the Neumann boundary condition and ensure charge conservation, even without an explicit geometric mesh.</w:t>
+        <w:t>n ) at those points, and the weighted sum of these values approximates the total boundary current. This lets the PINN numerically enforce the Neumann boundary condition and ensure charge conservation, even without an explicit geometric mesh.</w:t>
       </w:r>
       <w:r>
         <w:t xml:space="preserve"> </w:t>
       </w:r>
       <w:r>
-        <w:t xml:space="preserve">Within the interior, points are importance-sampled to emphasize regions near the electrode tips where field gradients are steep. Because the electric potential decays rapidly close to the metal surface and </w:t>
-      </w:r>
-      <w:proofErr w:type="gramStart"/>
-      <w:r>
-        <w:t>more gradually</w:t>
-      </w:r>
-      <w:proofErr w:type="gramEnd"/>
-      <w:r>
-        <w:t xml:space="preserve"> farther away, a multi-shell sampling strategy is used to capture this change across scales. Points are drawn on a series of log-spaced spherical shells centered on each electrode tip, typically ranging from 10–20 µm up to 1–2 mm. The logarithmic spacing provides dense coverage of the near-field (where |E| changes sharply) and progressively sparser sampling in the far-field (where variations are smoother). This ensures that the PINN accurately resolves the steep local gradients without wasting samples in regions where the field varies slowly. A light uniform background distribution supplements these shells to maintain coverage of the bulk tissue.</w:t>
+        <w:t>Within the interior, points are importance-sampled to emphasize regions near the electrode tips where field gradients are steep. Because the electric potential decays rapidly close to the metal surface and more gradually farther away, a multi-shell sampling strategy is used to capture this change across scales. Points are drawn on a series of log-spaced spherical shells centered on each electrode tip, typically ranging from 10–20 µm up to 1–2 mm. The logarithmic spacing provides dense coverage of the near-field (where |E| changes sharply) and progressively sparser sampling in the far-field (where variations are smoother). This ensures that the PINN accurately resolves the steep local gradients without wasting samples in regions where the field varies slowly. A light uniform background distribution supplements these shells to maintain coverage of the bulk tissue.</w:t>
       </w:r>
       <w:r>
         <w:t xml:space="preserve"> During </w:t>
       </w:r>
       <w:r>
-        <w:t xml:space="preserve">training, the sampling distribution intentionally over-represents the near-field region, since errors there have the greatest </w:t>
-      </w:r>
-      <w:r>
-        <w:lastRenderedPageBreak/>
-        <w:t xml:space="preserve">impact on downstream field-based features such as </w:t>
+        <w:t xml:space="preserve">training, the sampling distribution intentionally over-represents the near-field region, since errors there have the greatest impact on downstream field-based features such as </w:t>
       </w:r>
       <m:oMath>
         <m:r>
@@ -3167,7 +3161,11 @@
         </m:r>
       </m:oMath>
       <w:r>
-        <w:t>, which govern neural activation thresholds. Adaptive re-weighting based on the local PDE residual can further refine this balance, effectively implementing a self-adaptive PINN that allocates more weight where the model’s physics loss is largest. This approach yields accurate field reconstructions near metal–tissue interfaces while maintaining stable generalization across the full domain.</w:t>
+        <w:t xml:space="preserve">, which govern neural activation thresholds. Adaptive re-weighting based on the local PDE residual can further refine this balance, effectively implementing a self-adaptive PINN that allocates more weight where </w:t>
+      </w:r>
+      <w:r>
+        <w:lastRenderedPageBreak/>
+        <w:t>the model’s physics loss is largest. This approach yields accurate field reconstructions near metal–tissue interfaces while maintaining stable generalization across the full domain.</w:t>
       </w:r>
       <w:r>
         <w:t xml:space="preserve"> </w:t>
@@ -3180,6 +3178,9 @@
         <w:jc w:val="center"/>
       </w:pPr>
       <w:r>
+        <w:rPr>
+          <w:noProof/>
+        </w:rPr>
         <w:drawing>
           <wp:inline distT="0" distB="0" distL="0" distR="0" wp14:anchorId="7CE0C5E4" wp14:editId="5BA084FF">
             <wp:extent cx="3693226" cy="3675470"/>
@@ -3244,13 +3245,8 @@
         <w:fldChar w:fldCharType="end"/>
       </w:r>
       <w:r>
-        <w:t xml:space="preserve">single electrode test (Random sampling for </w:t>
-      </w:r>
-      <w:proofErr w:type="gramStart"/>
-      <w:r>
-        <w:t>now )</w:t>
-      </w:r>
-      <w:proofErr w:type="gramEnd"/>
+        <w:t>single electrode test (Random sampling for now )</w:t>
+      </w:r>
     </w:p>
     <w:p>
       <w:pPr>
@@ -3372,11 +3368,7 @@
         </m:r>
       </m:oMath>
       <w:r>
-        <w:t xml:space="preserve">, the current vector serves as a </w:t>
-      </w:r>
-      <w:r>
-        <w:lastRenderedPageBreak/>
-        <w:t>conditioning variable that allows the model to capture subtle nonlinearities in how multi-electrode current steering shapes the resulting potential distribution.</w:t>
+        <w:t>, the current vector serves as a conditioning variable that allows the model to capture subtle nonlinearities in how multi-electrode current steering shapes the resulting potential distribution.</w:t>
       </w:r>
     </w:p>
     <w:p>
@@ -3384,6 +3376,7 @@
         <w:ind w:firstLine="720"/>
       </w:pPr>
       <w:r>
+        <w:lastRenderedPageBreak/>
         <w:t>In combination, these inputs define the full forward problem for Tower-A: the geometry establishes the domain, the conductivity specifies its material properties, and the current pattern provides the boundary fluxes that drive the potential field. Together, they form a physically interpretable and data-grounded input space for training physics-informed networks that approximate electric field solutions around the implanted array.</w:t>
       </w:r>
     </w:p>
@@ -3394,7 +3387,6 @@
           <w:bCs/>
         </w:rPr>
       </w:pPr>
-      <w:proofErr w:type="gramStart"/>
       <w:r>
         <w:rPr>
           <w:b/>
@@ -3402,7 +3394,6 @@
         </w:rPr>
         <w:t>Outputs</w:t>
       </w:r>
-      <w:proofErr w:type="gramEnd"/>
     </w:p>
     <w:p>
       <w:r>
@@ -3485,6 +3476,9 @@
         <w:jc w:val="center"/>
       </w:pPr>
       <w:r>
+        <w:rPr>
+          <w:noProof/>
+        </w:rPr>
         <w:drawing>
           <wp:inline distT="0" distB="0" distL="0" distR="0" wp14:anchorId="2D08E9C8" wp14:editId="4A9DB179">
             <wp:extent cx="2667372" cy="2553056"/>
@@ -3632,15 +3626,12 @@
         </m:r>
       </m:oMath>
       <w:r>
-        <w:t xml:space="preserve">can also be derived, capturing the distribution of charge flow through the tissue. These derived observables not only serve as validation quantities against classical finite-element models </w:t>
-      </w:r>
-      <w:r>
-        <w:lastRenderedPageBreak/>
-        <w:t>but also form the basis for the data-driven coupling between the physical (Tower-A) and neural (Tower-B) components of the model.</w:t>
+        <w:t>can also be derived, capturing the distribution of charge flow through the tissue. These derived observables not only serve as validation quantities against classical finite-element models but also form the basis for the data-driven coupling between the physical (Tower-A) and neural (Tower-B) components of the model.</w:t>
       </w:r>
     </w:p>
     <w:p>
       <w:r>
+        <w:lastRenderedPageBreak/>
         <w:t xml:space="preserve">For downstream integration, the model further extracts compact “field-aware” features from the continuous fields. The primary feature is the electric-field magnitude </w:t>
       </w:r>
       <m:oMath>
@@ -3800,15 +3791,7 @@
     </w:p>
     <w:p>
       <w:r>
-        <w:t xml:space="preserve">The neural network implemented in Tower A is a feed-forward multilayer </w:t>
-      </w:r>
-      <w:proofErr w:type="gramStart"/>
-      <w:r>
-        <w:t>perceptron</w:t>
-      </w:r>
-      <w:proofErr w:type="gramEnd"/>
-      <w:r>
-        <w:t xml:space="preserve"> (MLP) that maps three-dimensional spatial coordinates to the scalar potential field,</w:t>
+        <w:t>The neural network implemented in Tower A is a feed-forward multilayer perceptron (MLP) that maps three-dimensional spatial coordinates to the scalar potential field,</w:t>
       </w:r>
     </w:p>
     <w:p>
@@ -3876,9 +3859,9 @@
             <m:t>(x,y,z),</m:t>
           </m:r>
           <m:r>
-            <w:rPr>
-              <w:i/>
-            </w:rPr>
+            <m:rPr>
+              <m:sty m:val="p"/>
+            </m:rPr>
             <w:br/>
           </m:r>
         </m:oMath>
@@ -4036,15 +4019,20 @@
             <m:t>)</m:t>
           </m:r>
           <m:r>
+            <m:rPr>
+              <m:sty m:val="p"/>
+            </m:rPr>
             <w:rPr>
               <w:rFonts w:ascii="Cambria Math" w:hAnsi="Cambria Math"/>
-              <w:i/>
             </w:rPr>
             <w:br/>
           </m:r>
         </m:oMath>
       </m:oMathPara>
       <w:r>
+        <w:rPr>
+          <w:noProof/>
+        </w:rPr>
         <w:drawing>
           <wp:anchor distT="0" distB="0" distL="114300" distR="114300" simplePos="0" relativeHeight="251663360" behindDoc="0" locked="0" layoutInCell="1" allowOverlap="1" wp14:anchorId="71CADD42" wp14:editId="347D70D4">
             <wp:simplePos x="0" y="0"/>
@@ -4102,6 +4090,9 @@
         </w:drawing>
       </w:r>
       <w:r>
+        <w:rPr>
+          <w:noProof/>
+        </w:rPr>
         <w:drawing>
           <wp:anchor distT="0" distB="0" distL="114300" distR="114300" simplePos="0" relativeHeight="251662336" behindDoc="0" locked="0" layoutInCell="1" allowOverlap="1" wp14:anchorId="577F3D1C" wp14:editId="399F6F4B">
             <wp:simplePos x="0" y="0"/>
@@ -4159,6 +4150,9 @@
         </w:drawing>
       </w:r>
       <w:r>
+        <w:rPr>
+          <w:noProof/>
+        </w:rPr>
         <w:drawing>
           <wp:anchor distT="0" distB="0" distL="114300" distR="114300" simplePos="0" relativeHeight="251661312" behindDoc="0" locked="0" layoutInCell="1" allowOverlap="1" wp14:anchorId="2196FBFE" wp14:editId="19DC75C9">
             <wp:simplePos x="0" y="0"/>
@@ -4216,6 +4210,9 @@
         </w:drawing>
       </w:r>
       <w:r>
+        <w:rPr>
+          <w:noProof/>
+        </w:rPr>
         <w:drawing>
           <wp:anchor distT="0" distB="0" distL="114300" distR="114300" simplePos="0" relativeHeight="251659264" behindDoc="0" locked="0" layoutInCell="1" allowOverlap="1" wp14:anchorId="2312CE28" wp14:editId="36C40ABB">
             <wp:simplePos x="0" y="0"/>
@@ -4273,6 +4270,9 @@
         </w:drawing>
       </w:r>
       <w:r>
+        <w:rPr>
+          <w:noProof/>
+        </w:rPr>
         <w:drawing>
           <wp:anchor distT="0" distB="0" distL="114300" distR="114300" simplePos="0" relativeHeight="251660288" behindDoc="0" locked="0" layoutInCell="1" allowOverlap="1" wp14:anchorId="5503A790" wp14:editId="6B65ADA9">
             <wp:simplePos x="0" y="0"/>
@@ -4332,6 +4332,7 @@
       <w:r>
         <w:rPr>
           <w:i/>
+          <w:noProof/>
         </w:rPr>
         <w:drawing>
           <wp:inline distT="0" distB="0" distL="0" distR="0" wp14:anchorId="1DCFA1D1" wp14:editId="417F9403">
@@ -4540,22 +4541,7 @@
     </w:p>
     <w:p>
       <w:r>
-        <w:t>The total loss func</w:t>
-      </w:r>
-      <w:r>
-        <w:t>tion is</w:t>
-      </w:r>
-      <w:r>
-        <w:t xml:space="preserve"> comprise</w:t>
-      </w:r>
-      <w:r>
-        <w:t>d of</w:t>
-      </w:r>
-      <w:r>
-        <w:t xml:space="preserve"> three main components:</w:t>
-      </w:r>
-      <w:r>
-        <w:t xml:space="preserve"> </w:t>
+        <w:t xml:space="preserve">The total loss function is comprised of three main components: </w:t>
       </w:r>
     </w:p>
     <w:p>
@@ -4579,10 +4565,7 @@
         </w:numPr>
       </w:pPr>
       <w:r>
-        <w:t>a set of boundary flux terms that impose the electrode currents under current-controlled stimulation</w:t>
-      </w:r>
-      <w:r>
-        <w:t xml:space="preserve"> </w:t>
+        <w:t xml:space="preserve">a set of boundary flux terms that impose the electrode currents under current-controlled stimulation </w:t>
       </w:r>
     </w:p>
     <w:p>
@@ -4594,24 +4577,12 @@
         </w:numPr>
       </w:pPr>
       <w:r>
-        <w:t xml:space="preserve">and an insulation term that enforces zero-flux conditions on </w:t>
-      </w:r>
-      <w:r>
-        <w:t xml:space="preserve">domain </w:t>
-      </w:r>
-      <w:r>
-        <w:t>boundaries.</w:t>
-      </w:r>
-      <w:r>
-        <w:t xml:space="preserve"> </w:t>
+        <w:t xml:space="preserve">and an insulation term that enforces zero-flux conditions on domain boundaries. </w:t>
       </w:r>
     </w:p>
     <w:p>
       <w:r>
-        <w:t>Because the Dirichlet gauge is imposed analytically through the ADF transformation, no explicit Dirichlet penalty appears in the loss</w:t>
-      </w:r>
-      <w:r>
-        <w:t>.</w:t>
+        <w:t>Because the Dirichlet gauge is imposed analytically through the ADF transformation, no explicit Dirichlet penalty appears in the loss.</w:t>
       </w:r>
     </w:p>
     <w:p>
@@ -5032,19 +5003,7 @@
                             <w:sz w:val="18"/>
                             <w:szCs w:val="18"/>
                           </w:rPr>
-                          <m:t>(p</m:t>
-                        </m:r>
-                        <m:r>
-                          <m:rPr>
-                            <m:nor/>
-                          </m:rPr>
-                          <w:rPr>
-                            <w:rFonts w:ascii="Cambria Math"/>
-                            <w:iCs/>
-                            <w:sz w:val="18"/>
-                            <w:szCs w:val="18"/>
-                          </w:rPr>
-                          <m:t>red</m:t>
+                          <m:t>(pred</m:t>
                         </m:r>
                         <m:r>
                           <m:rPr>
@@ -5130,29 +5089,7 @@
         </m:sSub>
       </m:oMath>
       <w:r>
-        <w:t>sampled inside the domain</w:t>
-      </w:r>
-      <w:r>
-        <w:t xml:space="preserve">. </w:t>
-      </w:r>
-      <w:r>
-        <w:t xml:space="preserve">Using </w:t>
-      </w:r>
-      <w:proofErr w:type="spellStart"/>
-      <w:r>
-        <w:t>PyTorch’s</w:t>
-      </w:r>
-      <w:proofErr w:type="spellEnd"/>
-      <w:r>
-        <w:t xml:space="preserve"> </w:t>
-      </w:r>
-      <w:proofErr w:type="spellStart"/>
-      <w:r>
-        <w:t>autograd</w:t>
-      </w:r>
-      <w:proofErr w:type="spellEnd"/>
-      <w:r>
-        <w:t>, we compute the spatial derivatives:</w:t>
+        <w:t>sampled inside the domain. Using PyTorch’s autograd, we compute the spatial derivatives:</w:t>
       </w:r>
     </w:p>
     <w:p>
@@ -5310,9 +5247,9 @@
             <m:t>]</m:t>
           </m:r>
           <m:r>
-            <w:rPr>
-              <w:i/>
-            </w:rPr>
+            <m:rPr>
+              <m:sty m:val="p"/>
+            </m:rPr>
             <w:br/>
           </m:r>
         </m:oMath>
@@ -5321,15 +5258,7 @@
         <w:t xml:space="preserve">followed by the flux computation. </w:t>
       </w:r>
       <w:r>
-        <w:t xml:space="preserve">The divergence of this flux, computed again via </w:t>
-      </w:r>
-      <w:proofErr w:type="spellStart"/>
-      <w:r>
-        <w:t>autograd</w:t>
-      </w:r>
-      <w:proofErr w:type="spellEnd"/>
-      <w:r>
-        <w:t>, gives:</w:t>
+        <w:t>The divergence of this flux, computed again via autograd, gives:</w:t>
       </w:r>
     </w:p>
     <w:p>
@@ -5564,6 +5493,9 @@
             </m:den>
           </m:f>
           <m:r>
+            <m:rPr>
+              <m:sty m:val="p"/>
+            </m:rPr>
             <w:br/>
           </m:r>
         </m:oMath>
@@ -6059,6 +5991,9 @@
             </m:mr>
           </m:m>
           <m:r>
+            <m:rPr>
+              <m:sty m:val="p"/>
+            </m:rPr>
             <w:br/>
           </m:r>
         </m:oMath>
@@ -6066,7 +6001,6 @@
     </w:p>
     <w:p>
       <w:r>
-        <w:lastRenderedPageBreak/>
         <w:t xml:space="preserve">where </w:t>
       </w:r>
       <m:oMath>
@@ -6097,21 +6031,17 @@
         </m:sSub>
       </m:oMath>
       <w:r>
-        <w:t xml:space="preserve">are quadrature weights </w:t>
-      </w:r>
-      <w:proofErr w:type="gramStart"/>
-      <w:r>
-        <w:t>chosen</w:t>
-      </w:r>
-      <w:proofErr w:type="gramEnd"/>
-      <w:r>
-        <w:t xml:space="preserve"> so that the discrete sum approximates a surface integral.</w:t>
+        <w:t>are quadrature weights chosen so that the discrete sum approximates a surface integral.</w:t>
       </w:r>
       <w:r>
         <w:t xml:space="preserve"> </w:t>
       </w:r>
       <w:r>
-        <w:t>This term enforces that the predicted normal flux density at each sampled surface point matches the prescribed distribution, maintaining a realistic spatial pattern of current emission across the contact face. Without this local constraint, the model could satisfy total current balance while producing an unphysical, uneven flux distribution.</w:t>
+        <w:t xml:space="preserve">This term enforces that the predicted normal flux density at each sampled surface </w:t>
+      </w:r>
+      <w:r>
+        <w:lastRenderedPageBreak/>
+        <w:t>point matches the prescribed distribution, maintaining a realistic spatial pattern of current emission across the contact face. Without this local constraint, the model could satisfy total current balance while producing an unphysical, uneven flux distribution.</w:t>
       </w:r>
     </w:p>
     <w:p>
@@ -6393,6 +6323,9 @@
             </m:mr>
           </m:m>
           <m:r>
+            <m:rPr>
+              <m:sty m:val="p"/>
+            </m:rPr>
             <w:br/>
           </m:r>
         </m:oMath>
@@ -6577,9 +6510,9 @@
             <m:t>,</m:t>
           </m:r>
           <m:r>
-            <w:rPr>
-              <w:i/>
-            </w:rPr>
+            <m:rPr>
+              <m:sty m:val="p"/>
+            </m:rPr>
             <w:br/>
           </m:r>
         </m:oMath>
@@ -6875,6 +6808,9 @@
             </m:mr>
           </m:m>
           <m:r>
+            <m:rPr>
+              <m:sty m:val="p"/>
+            </m:rPr>
             <w:br/>
           </m:r>
         </m:oMath>
@@ -6885,10 +6821,7 @@
         <w:pStyle w:val="Heading2"/>
       </w:pPr>
       <w:r>
-        <w:t xml:space="preserve">Newman Boundary Residual </w:t>
-      </w:r>
-      <w:r>
-        <w:t>insulated surface</w:t>
+        <w:t>Newman Boundary Residual insulated surface</w:t>
       </w:r>
     </w:p>
     <w:p>
@@ -6924,13 +6857,8 @@
       <w:r>
         <w:t xml:space="preserve"> </w:t>
       </w:r>
-      <w:proofErr w:type="gramStart"/>
-      <w:r>
-        <w:t>To</w:t>
-      </w:r>
-      <w:proofErr w:type="gramEnd"/>
-      <w:r>
-        <w:t xml:space="preserve"> enforce this condition, a </w:t>
+      <w:r>
+        <w:t xml:space="preserve">To enforce this condition, a </w:t>
       </w:r>
       <w:r>
         <w:rPr>
@@ -7201,6 +7129,9 @@
             </m:mr>
           </m:m>
           <m:r>
+            <m:rPr>
+              <m:sty m:val="p"/>
+            </m:rPr>
             <w:br/>
           </m:r>
         </m:oMath>
@@ -7330,27 +7261,13 @@
         <w:rPr>
           <w:rFonts w:eastAsiaTheme="minorEastAsia"/>
         </w:rPr>
-        <w:t xml:space="preserve">Dirichlet boundary </w:t>
-      </w:r>
-      <w:proofErr w:type="gramStart"/>
+        <w:t>Dirichlet boundary condition</w:t>
+      </w:r>
       <w:r>
         <w:rPr>
           <w:rFonts w:eastAsiaTheme="minorEastAsia"/>
         </w:rPr>
-        <w:t>condition</w:t>
-      </w:r>
-      <w:r>
-        <w:rPr>
-          <w:rFonts w:eastAsiaTheme="minorEastAsia"/>
-        </w:rPr>
-        <w:t xml:space="preserve"> :</w:t>
-      </w:r>
-      <w:proofErr w:type="gramEnd"/>
-      <w:r>
-        <w:rPr>
-          <w:rFonts w:eastAsiaTheme="minorEastAsia"/>
-        </w:rPr>
-        <w:t xml:space="preserve"> </w:t>
+        <w:t xml:space="preserve"> : </w:t>
       </w:r>
     </w:p>
     <w:p>
@@ -7411,21 +7328,7 @@
         <w:rPr>
           <w:rFonts w:eastAsiaTheme="minorEastAsia"/>
         </w:rPr>
-        <w:t xml:space="preserve"> enforcing Dirichlet constraints in a way that remains numerically stable and </w:t>
-      </w:r>
-      <w:proofErr w:type="gramStart"/>
-      <w:r>
-        <w:rPr>
-          <w:rFonts w:eastAsiaTheme="minorEastAsia"/>
-        </w:rPr>
-        <w:t>optimizer-friendly</w:t>
-      </w:r>
-      <w:proofErr w:type="gramEnd"/>
-      <w:r>
-        <w:rPr>
-          <w:rFonts w:eastAsiaTheme="minorEastAsia"/>
-        </w:rPr>
-        <w:t>.</w:t>
+        <w:t xml:space="preserve"> enforcing Dirichlet constraints in a way that remains numerically stable and optimizer-friendly.</w:t>
       </w:r>
     </w:p>
     <w:p>
@@ -7489,31 +7392,19 @@
         <w:rPr>
           <w:rFonts w:eastAsiaTheme="minorEastAsia"/>
         </w:rPr>
-        <w:t xml:space="preserve"> (2023)</w:t>
+        <w:t xml:space="preserve"> (2023).</w:t>
       </w:r>
       <w:r>
         <w:rPr>
           <w:rFonts w:eastAsiaTheme="minorEastAsia"/>
         </w:rPr>
-        <w:t>.</w:t>
+        <w:t xml:space="preserve"> </w:t>
       </w:r>
       <w:r>
         <w:rPr>
           <w:rFonts w:eastAsiaTheme="minorEastAsia"/>
         </w:rPr>
-        <w:t xml:space="preserve"> </w:t>
-      </w:r>
-      <w:r>
-        <w:rPr>
-          <w:rFonts w:eastAsiaTheme="minorEastAsia"/>
-        </w:rPr>
-        <w:t>For these reasons, we adopted a hard-constraint strategy</w:t>
-      </w:r>
-      <w:r>
-        <w:rPr>
-          <w:rFonts w:eastAsiaTheme="minorEastAsia"/>
-        </w:rPr>
-        <w:t>.</w:t>
+        <w:t>For these reasons, we adopted a hard-constraint strategy.</w:t>
       </w:r>
     </w:p>
     <w:p>
@@ -7526,63 +7417,7 @@
         <w:rPr>
           <w:rFonts w:eastAsiaTheme="minorEastAsia"/>
         </w:rPr>
-        <w:t xml:space="preserve">Two hard-constraint methods were evaluated for this purpose. The first, the Approximate Distance Function (ADF) method, modifies the network output using a signed or normalized distance field d(x) that vanishes exactly on the Dirichlet boundary Γ_D. The resulting transformation, </w:t>
-      </w:r>
-      <w:proofErr w:type="spellStart"/>
-      <w:r>
-        <w:rPr>
-          <w:rFonts w:eastAsiaTheme="minorEastAsia"/>
-        </w:rPr>
-        <w:t>ϕ̃θ</w:t>
-      </w:r>
-      <w:proofErr w:type="spellEnd"/>
-      <w:r>
-        <w:rPr>
-          <w:rFonts w:eastAsiaTheme="minorEastAsia"/>
-        </w:rPr>
-        <w:t xml:space="preserve">(x) = g(x) + d(x) </w:t>
-      </w:r>
-      <w:proofErr w:type="spellStart"/>
-      <w:r>
-        <w:rPr>
-          <w:rFonts w:eastAsiaTheme="minorEastAsia"/>
-        </w:rPr>
-        <w:t>nθ</w:t>
-      </w:r>
-      <w:proofErr w:type="spellEnd"/>
-      <w:r>
-        <w:rPr>
-          <w:rFonts w:eastAsiaTheme="minorEastAsia"/>
-        </w:rPr>
-        <w:t xml:space="preserve">(x), ensures that </w:t>
-      </w:r>
-      <w:proofErr w:type="spellStart"/>
-      <w:r>
-        <w:rPr>
-          <w:rFonts w:eastAsiaTheme="minorEastAsia"/>
-        </w:rPr>
-        <w:t>ϕ̃θ</w:t>
-      </w:r>
-      <w:proofErr w:type="spellEnd"/>
-      <w:r>
-        <w:rPr>
-          <w:rFonts w:eastAsiaTheme="minorEastAsia"/>
-        </w:rPr>
-        <w:t xml:space="preserve"> = g is satisfied identically </w:t>
-      </w:r>
-      <w:proofErr w:type="gramStart"/>
-      <w:r>
-        <w:rPr>
-          <w:rFonts w:eastAsiaTheme="minorEastAsia"/>
-        </w:rPr>
-        <w:t>on Γ</w:t>
-      </w:r>
-      <w:proofErr w:type="gramEnd"/>
-      <w:r>
-        <w:rPr>
-          <w:rFonts w:eastAsiaTheme="minorEastAsia"/>
-        </w:rPr>
-        <w:t xml:space="preserve">_D and removes any dependence on penalty coefficients. </w:t>
+        <w:t xml:space="preserve">Two hard-constraint methods were evaluated for this purpose. The first, the Approximate Distance Function (ADF) method, modifies the network output using a signed or normalized distance field d(x) that vanishes exactly on the Dirichlet boundary Γ_D. The resulting transformation, ϕ̃θ(x) = g(x) + d(x) nθ(x), ensures that ϕ̃θ = g is satisfied identically on Γ_D and removes any dependence on penalty coefficients. </w:t>
       </w:r>
     </w:p>
     <w:p>
@@ -7967,6 +7802,9 @@
             </m:mr>
           </m:m>
           <m:r>
+            <m:rPr>
+              <m:sty m:val="p"/>
+            </m:rPr>
             <w:rPr>
               <w:rFonts w:eastAsiaTheme="minorEastAsia"/>
             </w:rPr>
@@ -8139,9 +7977,11 @@
             <m:t>,</m:t>
           </m:r>
           <m:r>
+            <m:rPr>
+              <m:sty m:val="p"/>
+            </m:rPr>
             <w:rPr>
               <w:rFonts w:eastAsiaTheme="minorEastAsia"/>
-              <w:i/>
             </w:rPr>
             <w:br/>
           </m:r>
@@ -8172,23 +8012,7 @@
         <w:rPr>
           <w:rFonts w:eastAsiaTheme="minorEastAsia"/>
         </w:rPr>
-        <w:t xml:space="preserve"> without requiring a loss term or weighting </w:t>
-      </w:r>
-      <w:proofErr w:type="spellStart"/>
-      <w:proofErr w:type="gramStart"/>
-      <w:r>
-        <w:rPr>
-          <w:rFonts w:eastAsiaTheme="minorEastAsia"/>
-        </w:rPr>
-        <w:t>factor.The</w:t>
-      </w:r>
-      <w:proofErr w:type="spellEnd"/>
-      <w:proofErr w:type="gramEnd"/>
-      <w:r>
-        <w:rPr>
-          <w:rFonts w:eastAsiaTheme="minorEastAsia"/>
-        </w:rPr>
-        <w:t xml:space="preserve"> neural network learns only the free function </w:t>
+        <w:t xml:space="preserve"> without requiring a loss term or weighting factor.The neural network learns only the free function </w:t>
       </w:r>
       <m:oMath>
         <m:sSub>
@@ -8736,6 +8560,9 @@
             </m:mr>
           </m:m>
           <m:r>
+            <m:rPr>
+              <m:sty m:val="p"/>
+            </m:rPr>
             <w:rPr>
               <w:rFonts w:eastAsiaTheme="minorEastAsia"/>
             </w:rPr>
@@ -8769,7 +8596,6 @@
           <w:color w:val="EE0000"/>
         </w:rPr>
       </w:pPr>
-      <w:proofErr w:type="spellStart"/>
       <w:r>
         <w:rPr>
           <w:b/>
@@ -8777,125 +8603,12 @@
           <w:color w:val="EE0000"/>
           <w:highlight w:val="yellow"/>
         </w:rPr>
-        <w:t>Vvvvvv</w:t>
-      </w:r>
-      <w:proofErr w:type="spellEnd"/>
-      <w:r>
-        <w:rPr>
-          <w:b/>
-          <w:bCs/>
-          <w:color w:val="EE0000"/>
-          <w:highlight w:val="yellow"/>
-        </w:rPr>
-        <w:t xml:space="preserve"> Next Stage will be working on above material for a </w:t>
-      </w:r>
-      <w:proofErr w:type="gramStart"/>
-      <w:r>
-        <w:rPr>
-          <w:b/>
-          <w:bCs/>
-          <w:color w:val="EE0000"/>
-          <w:highlight w:val="yellow"/>
-        </w:rPr>
-        <w:t>while  (</w:t>
-      </w:r>
-      <w:proofErr w:type="gramEnd"/>
-      <w:r>
-        <w:rPr>
-          <w:b/>
-          <w:bCs/>
-          <w:color w:val="EE0000"/>
-          <w:highlight w:val="yellow"/>
-        </w:rPr>
-        <w:t xml:space="preserve"> 10/31/25) </w:t>
-      </w:r>
-      <w:proofErr w:type="spellStart"/>
-      <w:r>
-        <w:rPr>
-          <w:b/>
-          <w:bCs/>
-          <w:color w:val="EE0000"/>
-          <w:highlight w:val="yellow"/>
-        </w:rPr>
-        <w:t>vvvvvvvvv</w:t>
-      </w:r>
-      <w:proofErr w:type="spellEnd"/>
+        <w:t>Vvvvvv Next Stage will be working on above material for a while  ( 10/31/25) vvvvvvvvv</w:t>
+      </w:r>
     </w:p>
     <w:p>
       <w:r>
-        <w:t xml:space="preserve">Training begins with weighting parameters </w:t>
-      </w:r>
-      <w:proofErr w:type="gramStart"/>
-      <w:r>
-        <w:t>( \</w:t>
-      </w:r>
-      <w:proofErr w:type="gramEnd"/>
-      <w:r>
-        <w:t>lambda_{\</w:t>
-      </w:r>
-      <w:proofErr w:type="gramStart"/>
-      <w:r>
-        <w:t>text{</w:t>
-      </w:r>
-      <w:proofErr w:type="gramEnd"/>
-      <w:r>
-        <w:t xml:space="preserve">PDE}} = </w:t>
-      </w:r>
-      <w:proofErr w:type="gramStart"/>
-      <w:r>
-        <w:t>1 )</w:t>
-      </w:r>
-      <w:proofErr w:type="gramEnd"/>
-      <w:r>
-        <w:t xml:space="preserve">, </w:t>
-      </w:r>
-      <w:proofErr w:type="gramStart"/>
-      <w:r>
-        <w:t>( \</w:t>
-      </w:r>
-      <w:proofErr w:type="gramEnd"/>
-      <w:r>
-        <w:t xml:space="preserve">lambda_{\text{flux}} = </w:t>
-      </w:r>
-      <w:proofErr w:type="gramStart"/>
-      <w:r>
-        <w:t>10 )</w:t>
-      </w:r>
-      <w:proofErr w:type="gramEnd"/>
-      <w:r>
-        <w:t xml:space="preserve">, </w:t>
-      </w:r>
-      <w:proofErr w:type="gramStart"/>
-      <w:r>
-        <w:t>( \</w:t>
-      </w:r>
-      <w:proofErr w:type="gramEnd"/>
-      <w:r>
-        <w:t xml:space="preserve">lambda_{\text{ins}} = </w:t>
-      </w:r>
-      <w:proofErr w:type="gramStart"/>
-      <w:r>
-        <w:t>1 )</w:t>
-      </w:r>
-      <w:proofErr w:type="gramEnd"/>
-      <w:r>
-        <w:t xml:space="preserve">, and </w:t>
-      </w:r>
-      <w:proofErr w:type="gramStart"/>
-      <w:r>
-        <w:t>( \</w:t>
-      </w:r>
-      <w:proofErr w:type="gramEnd"/>
-      <w:r>
-        <w:t xml:space="preserve">lambda_{D} = </w:t>
-      </w:r>
-      <w:proofErr w:type="gramStart"/>
-      <w:r>
-        <w:t>50 )</w:t>
-      </w:r>
-      <w:proofErr w:type="gramEnd"/>
-      <w:r>
-        <w:t xml:space="preserve"> (if Dirichlet is used). These are later refined automatically using self-adaptive weighting or residual-based attention, which increases the emphasis on regions where the physics residuals are highest—typically near electrode tips where gradients are steep. Optimization proceeds using Adam followed by L-BFGS, a standard two-stage PINN schedule that combines stability during early training with rapid convergence at the end.</w:t>
+        <w:t>Training begins with weighting parameters ( \lambda_{\text{PDE}} = 1 ), ( \lambda_{\text{flux}} = 10 ), ( \lambda_{\text{ins}} = 1 ), and ( \lambda_{D} = 50 ) (if Dirichlet is used). These are later refined automatically using self-adaptive weighting or residual-based attention, which increases the emphasis on regions where the physics residuals are highest—typically near electrode tips where gradients are steep. Optimization proceeds using Adam followed by L-BFGS, a standard two-stage PINN schedule that combines stability during early training with rapid convergence at the end.</w:t>
       </w:r>
     </w:p>
     <w:p>
@@ -9086,17 +8799,8 @@
           <w:b/>
           <w:bCs/>
         </w:rPr>
-        <w:t xml:space="preserve">Outputs, feature extraction, and </w:t>
-      </w:r>
-      <w:proofErr w:type="gramStart"/>
-      <w:r>
-        <w:rPr>
-          <w:b/>
-          <w:bCs/>
-        </w:rPr>
-        <w:t>caching</w:t>
-      </w:r>
-      <w:proofErr w:type="gramEnd"/>
+        <w:t>Outputs, feature extraction, and caching</w:t>
+      </w:r>
     </w:p>
     <w:p>
       <w:r>
@@ -9109,15 +8813,7 @@
         <w:t> </w:t>
       </w:r>
       <w:r>
-        <w:t>A returns (</w:t>
-      </w:r>
-      <w:proofErr w:type="spellStart"/>
-      <w:r>
-        <w:t>i</w:t>
-      </w:r>
-      <w:proofErr w:type="spellEnd"/>
-      <w:r>
-        <w:t xml:space="preserve">) the continuous potential field </w:t>
+        <w:t xml:space="preserve">A returns (i) the continuous potential field </w:t>
       </w:r>
       <m:oMath>
         <m:r>
@@ -9402,13 +9098,8 @@
     </w:p>
     <w:p>
       <w:r>
-        <w:t xml:space="preserve">We include physics and </w:t>
-      </w:r>
-      <w:proofErr w:type="spellStart"/>
-      <w:r>
-        <w:t>neuroprosthetics</w:t>
-      </w:r>
-      <w:proofErr w:type="spellEnd"/>
+        <w:t>We include physics and neuroprosthetics</w:t>
+      </w:r>
       <w:r>
         <w:noBreakHyphen/>
         <w:t>motivated checks after training each basis:</w:t>
@@ -9775,23 +9466,7 @@
           <w:b/>
           <w:bCs/>
         </w:rPr>
-        <w:t xml:space="preserve">Why these choices are justified (and how they reflect </w:t>
-      </w:r>
-      <w:proofErr w:type="gramStart"/>
-      <w:r>
-        <w:rPr>
-          <w:b/>
-          <w:bCs/>
-        </w:rPr>
-        <w:t>the literature</w:t>
-      </w:r>
-      <w:proofErr w:type="gramEnd"/>
-      <w:r>
-        <w:rPr>
-          <w:b/>
-          <w:bCs/>
-        </w:rPr>
-        <w:t>)</w:t>
+        <w:t>Why these choices are justified (and how they reflect the literature)</w:t>
       </w:r>
     </w:p>
     <w:p>
@@ -9835,15 +9510,7 @@
         <w:t>derived features</w:t>
       </w:r>
       <w:r>
-        <w:t xml:space="preserve"> on a fixed </w:t>
-      </w:r>
-      <w:proofErr w:type="gramStart"/>
-      <w:r>
-        <w:t>grid, and</w:t>
-      </w:r>
-      <w:proofErr w:type="gramEnd"/>
-      <w:r>
-        <w:t xml:space="preserve"> further improved </w:t>
+        <w:t xml:space="preserve"> on a fixed grid, and further improved </w:t>
       </w:r>
       <w:r>
         <w:rPr>
@@ -9917,15 +9584,7 @@
         <w:t>current bases</w:t>
       </w:r>
       <w:r>
-        <w:t xml:space="preserve"> (plus an optional small corrector) makes this property exact and </w:t>
-      </w:r>
-      <w:proofErr w:type="gramStart"/>
-      <w:r>
-        <w:t>fast, and</w:t>
-      </w:r>
-      <w:proofErr w:type="gramEnd"/>
-      <w:r>
-        <w:t xml:space="preserve"> mirrors the “virtual electrode” intuition used in cochlear/retinal systems.</w:t>
+        <w:t xml:space="preserve"> (plus an optional small corrector) makes this property exact and fast, and mirrors the “virtual electrode” intuition used in cochlear/retinal systems.</w:t>
       </w:r>
     </w:p>
     <w:p>
@@ -9984,50 +9643,10 @@
           <w:b/>
           <w:bCs/>
         </w:rPr>
-        <w:t xml:space="preserve">Implementation </w:t>
-      </w:r>
-      <w:proofErr w:type="gramStart"/>
-      <w:r>
-        <w:rPr>
-          <w:b/>
-          <w:bCs/>
-        </w:rPr>
-        <w:t>parity</w:t>
-      </w:r>
-      <w:proofErr w:type="gramEnd"/>
-      <w:r>
-        <w:rPr>
-          <w:b/>
-          <w:bCs/>
-        </w:rPr>
-        <w:t xml:space="preserve"> with PINA.</w:t>
-      </w:r>
-      <w:r>
-        <w:t xml:space="preserve"> Every element </w:t>
-      </w:r>
-      <w:proofErr w:type="gramStart"/>
-      <w:r>
-        <w:t>maps</w:t>
-      </w:r>
-      <w:proofErr w:type="gramEnd"/>
-      <w:r>
-        <w:t xml:space="preserve"> to a PINA primitive (</w:t>
-      </w:r>
-      <w:proofErr w:type="spellStart"/>
-      <w:r>
-        <w:t>SpatialProblem</w:t>
-      </w:r>
-      <w:proofErr w:type="spellEnd"/>
-      <w:r>
-        <w:t xml:space="preserve"> + Equation/Condition, PINN solver, Trainer, optional </w:t>
-      </w:r>
-      <w:proofErr w:type="spellStart"/>
-      <w:r>
-        <w:t>SelfAdaptivePINN</w:t>
-      </w:r>
-      <w:proofErr w:type="spellEnd"/>
-      <w:r>
-        <w:t>), ensuring reproducibility and maintainability.</w:t>
+        <w:t>Implementation parity with PINA.</w:t>
+      </w:r>
+      <w:r>
+        <w:t xml:space="preserve"> Every element maps to a PINA primitive (SpatialProblem + Equation/Condition, PINN solver, Trainer, optional SelfAdaptivePINN), ensuring reproducibility and maintainability.</w:t>
       </w:r>
     </w:p>
     <w:p/>
@@ -10152,14 +9771,14 @@
     <w:p>
       <w:r>
         <w:pict w14:anchorId="677DE7FA">
-          <v:rect id="_x0000_i1028" style="width:0;height:1.5pt" o:hralign="center" o:hrstd="t" o:hr="t" fillcolor="#a0a0a0" stroked="f"/>
+          <v:rect id="_x0000_i1026" style="width:0;height:1.5pt" o:hralign="center" o:hrstd="t" o:hr="t" fillcolor="#a0a0a0" stroked="f"/>
         </w:pict>
       </w:r>
     </w:p>
     <w:p>
       <w:r>
         <w:pict w14:anchorId="64395416">
-          <v:rect id="_x0000_i1029" style="width:0;height:1.5pt" o:hralign="center" o:hrstd="t" o:hr="t" fillcolor="#a0a0a0" stroked="f"/>
+          <v:rect id="_x0000_i1027" style="width:0;height:1.5pt" o:hralign="center" o:hrstd="t" o:hr="t" fillcolor="#a0a0a0" stroked="f"/>
         </w:pict>
       </w:r>
     </w:p>

</xml_diff>